<commit_message>
Formatting and extra row in testing table
</commit_message>
<xml_diff>
--- a/Assignment/CS32420_Report.docx
+++ b/Assignment/CS32420_Report.docx
@@ -5,11 +5,15 @@
     <w:p>
       <w:pPr>
         <w:rPr>
-          <w:lang w:val="en-GB"/>
-        </w:rPr>
-      </w:pPr>
-      <w:r>
-        <w:rPr>
+          <w:b/>
+          <w:bCs/>
+          <w:lang w:val="en-GB"/>
+        </w:rPr>
+      </w:pPr>
+      <w:r>
+        <w:rPr>
+          <w:b/>
+          <w:bCs/>
           <w:lang w:val="en-GB"/>
         </w:rPr>
         <w:t>Abstract – 150 Words</w:t>
@@ -42,6 +46,59 @@
         <w:rPr>
           <w:lang w:val="en-GB"/>
         </w:rPr>
+        <w:t>The aim of this project</w:t>
+      </w:r>
+      <w:r>
+        <w:rPr>
+          <w:lang w:val="en-GB"/>
+        </w:rPr>
+        <w:t xml:space="preserve"> is</w:t>
+      </w:r>
+      <w:r>
+        <w:rPr>
+          <w:lang w:val="en-GB"/>
+        </w:rPr>
+        <w:t xml:space="preserve"> </w:t>
+      </w:r>
+      <w:r>
+        <w:rPr>
+          <w:lang w:val="en-GB"/>
+        </w:rPr>
+        <w:t xml:space="preserve">to use the 2D functionality within Unity to create a </w:t>
+      </w:r>
+      <w:r>
+        <w:rPr>
+          <w:lang w:val="en-GB"/>
+        </w:rPr>
+        <w:t xml:space="preserve">simple </w:t>
+      </w:r>
+      <w:r>
+        <w:rPr>
+          <w:lang w:val="en-GB"/>
+        </w:rPr>
+        <w:t xml:space="preserve">platforming game. </w:t>
+      </w:r>
+      <w:r>
+        <w:rPr>
+          <w:lang w:val="en-GB"/>
+        </w:rPr>
+        <w:t xml:space="preserve">It will show off a range of skills such as animation, game design and software engineering. </w:t>
+      </w:r>
+    </w:p>
+    <w:p>
+      <w:pPr>
+        <w:rPr>
+          <w:b/>
+          <w:bCs/>
+          <w:lang w:val="en-GB"/>
+        </w:rPr>
+      </w:pPr>
+      <w:r>
+        <w:rPr>
+          <w:b/>
+          <w:bCs/>
+          <w:lang w:val="en-GB"/>
+        </w:rPr>
         <w:t>Introduction – 300 Words</w:t>
       </w:r>
     </w:p>
@@ -72,7 +129,19 @@
         <w:rPr>
           <w:lang w:val="en-GB"/>
         </w:rPr>
-        <w:t xml:space="preserve">This is a game which is inspired by Braid – taking the main game mechanic </w:t>
+        <w:t xml:space="preserve">This is a </w:t>
+      </w:r>
+      <w:r>
+        <w:rPr>
+          <w:lang w:val="en-GB"/>
+        </w:rPr>
+        <w:t xml:space="preserve">2D </w:t>
+      </w:r>
+      <w:r>
+        <w:rPr>
+          <w:lang w:val="en-GB"/>
+        </w:rPr>
+        <w:t xml:space="preserve">game which is inspired by Braid – taking the main game mechanic </w:t>
       </w:r>
       <w:r>
         <w:rPr>
@@ -176,6 +245,12 @@
         </w:rPr>
         <w:t xml:space="preserve">for the game – the game ends after the second level has been completed. </w:t>
       </w:r>
+      <w:r>
+        <w:rPr>
+          <w:lang w:val="en-GB"/>
+        </w:rPr>
+        <w:t xml:space="preserve"> </w:t>
+      </w:r>
     </w:p>
     <w:p>
       <w:pPr>
@@ -321,15 +396,29 @@
     <w:p>
       <w:pPr>
         <w:rPr>
-          <w:lang w:val="en-GB"/>
-        </w:rPr>
-      </w:pPr>
-      <w:r>
-        <w:rPr>
-          <w:lang w:val="en-GB"/>
-        </w:rPr>
-        <w:t>Game Design – 1  page</w:t>
-      </w:r>
+          <w:b/>
+          <w:bCs/>
+          <w:lang w:val="en-GB"/>
+        </w:rPr>
+      </w:pPr>
+      <w:r>
+        <w:rPr>
+          <w:b/>
+          <w:bCs/>
+          <w:lang w:val="en-GB"/>
+        </w:rPr>
+        <w:t xml:space="preserve">Game Design – </w:t>
+      </w:r>
+      <w:proofErr w:type="gramStart"/>
+      <w:r>
+        <w:rPr>
+          <w:b/>
+          <w:bCs/>
+          <w:lang w:val="en-GB"/>
+        </w:rPr>
+        <w:t>1  page</w:t>
+      </w:r>
+      <w:proofErr w:type="gramEnd"/>
     </w:p>
     <w:p>
       <w:pPr>
@@ -574,72 +663,255 @@
     <w:p>
       <w:pPr>
         <w:rPr>
+          <w:b/>
+          <w:bCs/>
+          <w:lang w:val="en-GB"/>
+        </w:rPr>
+      </w:pPr>
+    </w:p>
+    <w:p>
+      <w:pPr>
+        <w:rPr>
+          <w:b/>
+          <w:bCs/>
+          <w:lang w:val="en-GB"/>
+        </w:rPr>
+      </w:pPr>
+    </w:p>
+    <w:p>
+      <w:pPr>
+        <w:rPr>
+          <w:b/>
+          <w:bCs/>
+          <w:lang w:val="en-GB"/>
+        </w:rPr>
+      </w:pPr>
+    </w:p>
+    <w:p>
+      <w:pPr>
+        <w:rPr>
+          <w:b/>
+          <w:bCs/>
+          <w:lang w:val="en-GB"/>
+        </w:rPr>
+      </w:pPr>
+    </w:p>
+    <w:p>
+      <w:pPr>
+        <w:rPr>
+          <w:b/>
+          <w:bCs/>
+          <w:lang w:val="en-GB"/>
+        </w:rPr>
+      </w:pPr>
+    </w:p>
+    <w:p>
+      <w:pPr>
+        <w:rPr>
+          <w:b/>
+          <w:bCs/>
+          <w:lang w:val="en-GB"/>
+        </w:rPr>
+      </w:pPr>
+    </w:p>
+    <w:p>
+      <w:pPr>
+        <w:rPr>
+          <w:b/>
+          <w:bCs/>
+          <w:lang w:val="en-GB"/>
+        </w:rPr>
+      </w:pPr>
+      <w:r>
+        <w:rPr>
+          <w:b/>
+          <w:bCs/>
+          <w:lang w:val="en-GB"/>
+        </w:rPr>
+        <w:t>Software Design</w:t>
+      </w:r>
+      <w:r>
+        <w:rPr>
+          <w:b/>
+          <w:bCs/>
+          <w:lang w:val="en-GB"/>
+        </w:rPr>
+        <w:t xml:space="preserve"> – 4 pages</w:t>
+      </w:r>
+    </w:p>
+    <w:p>
+      <w:pPr>
+        <w:rPr>
           <w:i/>
           <w:iCs/>
           <w:lang w:val="en-GB"/>
         </w:rPr>
       </w:pPr>
-    </w:p>
-    <w:p>
-      <w:pPr>
-        <w:rPr>
-          <w:lang w:val="en-GB"/>
-        </w:rPr>
-      </w:pPr>
-      <w:r>
-        <w:rPr>
-          <w:lang w:val="en-GB"/>
-        </w:rPr>
-        <w:t>Software Design</w:t>
-      </w:r>
-      <w:r>
-        <w:rPr>
-          <w:lang w:val="en-GB"/>
-        </w:rPr>
-        <w:t xml:space="preserve"> – 4 pages</w:t>
-      </w:r>
-    </w:p>
-    <w:p>
-      <w:pPr>
+      <w:r>
         <w:rPr>
           <w:i/>
           <w:iCs/>
           <w:lang w:val="en-GB"/>
         </w:rPr>
-      </w:pPr>
-      <w:r>
+        <w:lastRenderedPageBreak/>
+        <w:t xml:space="preserve">Describe the principle components of the design. Describe how these components contribute to fulfilling the specification. Describe how the components fit together and contribute to the whole. Use UML diagrams to explain key points. What alternative designs do you consider (or try) and what are the pros and cons of these different choices? </w:t>
+      </w:r>
+    </w:p>
+    <w:p>
+      <w:pPr>
         <w:rPr>
           <w:i/>
           <w:iCs/>
           <w:lang w:val="en-GB"/>
         </w:rPr>
-        <w:t xml:space="preserve">Describe the principle components of the design. Describe how these components contribute to fulfilling the specification. Describe how the components fit together and contribute to the whole. Use UML diagrams to explain key points. What alternative designs do you consider (or try) and what are the pros and cons of these different choices? </w:t>
-      </w:r>
-    </w:p>
-    <w:p>
-      <w:pPr>
-        <w:rPr>
-          <w:lang w:val="en-GB"/>
-        </w:rPr>
-      </w:pPr>
-      <w:r>
-        <w:rPr>
-          <w:lang w:val="en-GB"/>
-        </w:rPr>
-        <w:t>Platforms:</w:t>
-      </w:r>
-    </w:p>
-    <w:p>
-      <w:pPr>
-        <w:rPr>
-          <w:lang w:val="en-GB"/>
-        </w:rPr>
-      </w:pPr>
-      <w:r>
-        <w:rPr>
-          <w:lang w:val="en-GB"/>
-        </w:rPr>
-        <w:t>Platforms have a sprite which can be varied by adding different decorations. They exist on the “PlatformLayer” which is used for player collision.</w:t>
+      </w:pPr>
+    </w:p>
+    <w:p>
+      <w:pPr>
+        <w:rPr>
+          <w:lang w:val="en-GB"/>
+        </w:rPr>
+      </w:pPr>
+      <w:r>
+        <w:rPr>
+          <w:lang w:val="en-GB"/>
+        </w:rPr>
+        <w:t xml:space="preserve">Game features are: </w:t>
+      </w:r>
+    </w:p>
+    <w:p>
+      <w:pPr>
+        <w:pStyle w:val="ListParagraph"/>
+        <w:numPr>
+          <w:ilvl w:val="0"/>
+          <w:numId w:val="2"/>
+        </w:numPr>
+        <w:rPr>
+          <w:lang w:val="en-GB"/>
+        </w:rPr>
+      </w:pPr>
+      <w:r>
+        <w:rPr>
+          <w:lang w:val="en-GB"/>
+        </w:rPr>
+        <w:t>Platforms</w:t>
+      </w:r>
+    </w:p>
+    <w:p>
+      <w:pPr>
+        <w:pStyle w:val="ListParagraph"/>
+        <w:numPr>
+          <w:ilvl w:val="0"/>
+          <w:numId w:val="2"/>
+        </w:numPr>
+        <w:rPr>
+          <w:lang w:val="en-GB"/>
+        </w:rPr>
+      </w:pPr>
+      <w:r>
+        <w:rPr>
+          <w:lang w:val="en-GB"/>
+        </w:rPr>
+        <w:t>Spikes</w:t>
+      </w:r>
+    </w:p>
+    <w:p>
+      <w:pPr>
+        <w:pStyle w:val="ListParagraph"/>
+        <w:numPr>
+          <w:ilvl w:val="0"/>
+          <w:numId w:val="2"/>
+        </w:numPr>
+        <w:rPr>
+          <w:lang w:val="en-GB"/>
+        </w:rPr>
+      </w:pPr>
+      <w:r>
+        <w:rPr>
+          <w:lang w:val="en-GB"/>
+        </w:rPr>
+        <w:t>Falling Rocks</w:t>
+      </w:r>
+    </w:p>
+    <w:p>
+      <w:pPr>
+        <w:pStyle w:val="ListParagraph"/>
+        <w:numPr>
+          <w:ilvl w:val="0"/>
+          <w:numId w:val="2"/>
+        </w:numPr>
+        <w:rPr>
+          <w:lang w:val="en-GB"/>
+        </w:rPr>
+      </w:pPr>
+      <w:r>
+        <w:rPr>
+          <w:lang w:val="en-GB"/>
+        </w:rPr>
+        <w:t>Time Travel</w:t>
+      </w:r>
+    </w:p>
+    <w:p>
+      <w:pPr>
+        <w:pStyle w:val="ListParagraph"/>
+        <w:numPr>
+          <w:ilvl w:val="0"/>
+          <w:numId w:val="2"/>
+        </w:numPr>
+        <w:rPr>
+          <w:lang w:val="en-GB"/>
+        </w:rPr>
+      </w:pPr>
+      <w:r>
+        <w:rPr>
+          <w:lang w:val="en-GB"/>
+        </w:rPr>
+        <w:t>Ladder</w:t>
+      </w:r>
+    </w:p>
+    <w:p>
+      <w:pPr>
+        <w:pStyle w:val="ListParagraph"/>
+        <w:numPr>
+          <w:ilvl w:val="0"/>
+          <w:numId w:val="2"/>
+        </w:numPr>
+        <w:rPr>
+          <w:lang w:val="en-GB"/>
+        </w:rPr>
+      </w:pPr>
+      <w:r>
+        <w:rPr>
+          <w:lang w:val="en-GB"/>
+        </w:rPr>
+        <w:t>Goal</w:t>
+      </w:r>
+    </w:p>
+    <w:p>
+      <w:pPr>
+        <w:rPr>
+          <w:lang w:val="en-GB"/>
+        </w:rPr>
+      </w:pPr>
+      <w:r>
+        <w:rPr>
+          <w:lang w:val="en-GB"/>
+        </w:rPr>
+        <w:t>Platforms have a sprite which can be varied by adding different decorations. They exist on the “</w:t>
+      </w:r>
+      <w:proofErr w:type="spellStart"/>
+      <w:r>
+        <w:rPr>
+          <w:lang w:val="en-GB"/>
+        </w:rPr>
+        <w:t>PlatformLayer</w:t>
+      </w:r>
+      <w:proofErr w:type="spellEnd"/>
+      <w:r>
+        <w:rPr>
+          <w:lang w:val="en-GB"/>
+        </w:rPr>
+        <w:t>” which is used for player collision.</w:t>
       </w:r>
       <w:r>
         <w:rPr>
@@ -664,56 +936,184 @@
         <w:rPr>
           <w:lang w:val="en-GB"/>
         </w:rPr>
+        <w:t xml:space="preserve">I also used a similar layer to limit the </w:t>
+      </w:r>
+      <w:r>
+        <w:rPr>
+          <w:lang w:val="en-GB"/>
+        </w:rPr>
+        <w:t xml:space="preserve">playing </w:t>
+      </w:r>
+      <w:r>
+        <w:rPr>
+          <w:lang w:val="en-GB"/>
+        </w:rPr>
+        <w:t xml:space="preserve">screen. </w:t>
+      </w:r>
+    </w:p>
+    <w:p>
+      <w:pPr>
+        <w:rPr>
+          <w:lang w:val="en-GB"/>
+        </w:rPr>
+      </w:pPr>
+    </w:p>
+    <w:p>
+      <w:pPr>
+        <w:rPr>
+          <w:lang w:val="en-GB"/>
+        </w:rPr>
+      </w:pPr>
+    </w:p>
+    <w:p>
+      <w:pPr>
+        <w:rPr>
+          <w:lang w:val="en-GB"/>
+        </w:rPr>
+      </w:pPr>
+    </w:p>
+    <w:p>
+      <w:pPr>
+        <w:rPr>
+          <w:lang w:val="en-GB"/>
+        </w:rPr>
+      </w:pPr>
+    </w:p>
+    <w:p>
+      <w:pPr>
+        <w:rPr>
+          <w:lang w:val="en-GB"/>
+        </w:rPr>
+      </w:pPr>
+    </w:p>
+    <w:p>
+      <w:pPr>
+        <w:rPr>
+          <w:lang w:val="en-GB"/>
+        </w:rPr>
+      </w:pPr>
+    </w:p>
+    <w:p>
+      <w:pPr>
+        <w:rPr>
+          <w:lang w:val="en-GB"/>
+        </w:rPr>
+      </w:pPr>
+    </w:p>
+    <w:p>
+      <w:pPr>
+        <w:rPr>
+          <w:lang w:val="en-GB"/>
+        </w:rPr>
+      </w:pPr>
+    </w:p>
+    <w:p>
+      <w:pPr>
+        <w:rPr>
+          <w:lang w:val="en-GB"/>
+        </w:rPr>
+      </w:pPr>
+    </w:p>
+    <w:p>
+      <w:pPr>
+        <w:rPr>
+          <w:lang w:val="en-GB"/>
+        </w:rPr>
+      </w:pPr>
+    </w:p>
+    <w:p>
+      <w:pPr>
+        <w:rPr>
+          <w:lang w:val="en-GB"/>
+        </w:rPr>
+      </w:pPr>
+    </w:p>
+    <w:p>
+      <w:pPr>
+        <w:rPr>
+          <w:lang w:val="en-GB"/>
+        </w:rPr>
+      </w:pPr>
+    </w:p>
+    <w:p>
+      <w:pPr>
+        <w:rPr>
+          <w:lang w:val="en-GB"/>
+        </w:rPr>
+      </w:pPr>
+    </w:p>
+    <w:p>
+      <w:pPr>
+        <w:rPr>
+          <w:lang w:val="en-GB"/>
+        </w:rPr>
+      </w:pPr>
+    </w:p>
+    <w:p>
+      <w:pPr>
+        <w:rPr>
+          <w:lang w:val="en-GB"/>
+        </w:rPr>
+      </w:pPr>
+    </w:p>
+    <w:p>
+      <w:pPr>
+        <w:rPr>
+          <w:lang w:val="en-GB"/>
+        </w:rPr>
+      </w:pPr>
+    </w:p>
+    <w:p>
+      <w:pPr>
+        <w:rPr>
+          <w:b/>
+          <w:bCs/>
+          <w:lang w:val="en-GB"/>
+        </w:rPr>
+      </w:pPr>
+    </w:p>
+    <w:p>
+      <w:pPr>
+        <w:rPr>
+          <w:b/>
+          <w:bCs/>
+          <w:lang w:val="en-GB"/>
+        </w:rPr>
+      </w:pPr>
+    </w:p>
+    <w:p>
+      <w:pPr>
+        <w:rPr>
+          <w:b/>
+          <w:bCs/>
+          <w:lang w:val="en-GB"/>
+        </w:rPr>
+      </w:pPr>
+    </w:p>
+    <w:p>
+      <w:pPr>
+        <w:rPr>
+          <w:b/>
+          <w:bCs/>
+          <w:lang w:val="en-GB"/>
+        </w:rPr>
+      </w:pPr>
+      <w:r>
+        <w:rPr>
+          <w:b/>
+          <w:bCs/>
+          <w:lang w:val="en-GB"/>
+        </w:rPr>
         <w:lastRenderedPageBreak/>
-        <w:t xml:space="preserve">I also used a similar layer to limit the </w:t>
-      </w:r>
-      <w:r>
-        <w:rPr>
-          <w:lang w:val="en-GB"/>
-        </w:rPr>
-        <w:t xml:space="preserve">playing </w:t>
-      </w:r>
-      <w:r>
-        <w:rPr>
-          <w:lang w:val="en-GB"/>
-        </w:rPr>
-        <w:t xml:space="preserve">screen. </w:t>
-      </w:r>
-    </w:p>
-    <w:p>
-      <w:pPr>
-        <w:rPr>
-          <w:lang w:val="en-GB"/>
-        </w:rPr>
-      </w:pPr>
-      <w:r>
-        <w:rPr>
-          <w:lang w:val="en-GB"/>
-        </w:rPr>
         <w:t>Testing</w:t>
       </w:r>
       <w:r>
         <w:rPr>
+          <w:b/>
+          <w:bCs/>
           <w:lang w:val="en-GB"/>
         </w:rPr>
         <w:t xml:space="preserve"> – 1 page</w:t>
-      </w:r>
-    </w:p>
-    <w:p>
-      <w:pPr>
-        <w:rPr>
-          <w:i/>
-          <w:iCs/>
-          <w:lang w:val="en-GB"/>
-        </w:rPr>
-      </w:pPr>
-      <w:r>
-        <w:rPr>
-          <w:i/>
-          <w:iCs/>
-          <w:lang w:val="en-GB"/>
-        </w:rPr>
-        <w:t xml:space="preserve">User testing or unit testing </w:t>
       </w:r>
     </w:p>
     <w:tbl>
@@ -1208,6 +1608,12 @@
                 <w:lang w:val="en-GB"/>
               </w:rPr>
             </w:pPr>
+            <w:r>
+              <w:rPr>
+                <w:lang w:val="en-GB"/>
+              </w:rPr>
+              <w:t>Pass</w:t>
+            </w:r>
           </w:p>
         </w:tc>
       </w:tr>
@@ -1898,6 +2304,24 @@
                 <w:lang w:val="en-GB"/>
               </w:rPr>
             </w:pPr>
+            <w:r>
+              <w:rPr>
+                <w:lang w:val="en-GB"/>
+              </w:rPr>
+              <w:t xml:space="preserve">Player triggers GAMEOVER state and ends game when colliding with </w:t>
+            </w:r>
+            <w:r>
+              <w:rPr>
+                <w:lang w:val="en-GB"/>
+              </w:rPr>
+              <w:t>rocks</w:t>
+            </w:r>
+            <w:r>
+              <w:rPr>
+                <w:lang w:val="en-GB"/>
+              </w:rPr>
+              <w:t>.</w:t>
+            </w:r>
           </w:p>
         </w:tc>
         <w:tc>
@@ -1910,6 +2334,24 @@
                 <w:lang w:val="en-GB"/>
               </w:rPr>
             </w:pPr>
+            <w:r>
+              <w:rPr>
+                <w:lang w:val="en-GB"/>
+              </w:rPr>
+              <w:t xml:space="preserve">Player triggers GAMEOVER state and ends game when colliding with </w:t>
+            </w:r>
+            <w:r>
+              <w:rPr>
+                <w:lang w:val="en-GB"/>
+              </w:rPr>
+              <w:t>rocks</w:t>
+            </w:r>
+            <w:r>
+              <w:rPr>
+                <w:lang w:val="en-GB"/>
+              </w:rPr>
+              <w:t>.</w:t>
+            </w:r>
           </w:p>
         </w:tc>
         <w:tc>
@@ -1934,6 +2376,257 @@
                 <w:lang w:val="en-GB"/>
               </w:rPr>
             </w:pPr>
+            <w:r>
+              <w:rPr>
+                <w:lang w:val="en-GB"/>
+              </w:rPr>
+              <w:t>Fail</w:t>
+            </w:r>
+          </w:p>
+        </w:tc>
+      </w:tr>
+      <w:tr>
+        <w:tc>
+          <w:tcPr>
+            <w:tcW w:w="1593" w:type="dxa"/>
+          </w:tcPr>
+          <w:p>
+            <w:pPr>
+              <w:rPr>
+                <w:lang w:val="en-GB"/>
+              </w:rPr>
+            </w:pPr>
+            <w:r>
+              <w:rPr>
+                <w:lang w:val="en-GB"/>
+              </w:rPr>
+              <w:t xml:space="preserve">Player wins the level when </w:t>
+            </w:r>
+            <w:r>
+              <w:rPr>
+                <w:lang w:val="en-GB"/>
+              </w:rPr>
+              <w:t>touching the flag.</w:t>
+            </w:r>
+            <w:r>
+              <w:rPr>
+                <w:lang w:val="en-GB"/>
+              </w:rPr>
+              <w:t xml:space="preserve"> </w:t>
+            </w:r>
+          </w:p>
+        </w:tc>
+        <w:tc>
+          <w:tcPr>
+            <w:tcW w:w="1890" w:type="dxa"/>
+          </w:tcPr>
+          <w:p>
+            <w:pPr>
+              <w:rPr>
+                <w:lang w:val="en-GB"/>
+              </w:rPr>
+            </w:pPr>
+            <w:r>
+              <w:rPr>
+                <w:lang w:val="en-GB"/>
+              </w:rPr>
+              <w:t xml:space="preserve">Player triggers </w:t>
+            </w:r>
+            <w:r>
+              <w:rPr>
+                <w:lang w:val="en-GB"/>
+              </w:rPr>
+              <w:t>WIN</w:t>
+            </w:r>
+            <w:r>
+              <w:rPr>
+                <w:lang w:val="en-GB"/>
+              </w:rPr>
+              <w:t xml:space="preserve"> state and ends </w:t>
+            </w:r>
+            <w:r>
+              <w:rPr>
+                <w:lang w:val="en-GB"/>
+              </w:rPr>
+              <w:t>level</w:t>
+            </w:r>
+            <w:r>
+              <w:rPr>
+                <w:lang w:val="en-GB"/>
+              </w:rPr>
+              <w:t xml:space="preserve"> when colliding with </w:t>
+            </w:r>
+            <w:r>
+              <w:rPr>
+                <w:lang w:val="en-GB"/>
+              </w:rPr>
+              <w:t>flag</w:t>
+            </w:r>
+            <w:r>
+              <w:rPr>
+                <w:lang w:val="en-GB"/>
+              </w:rPr>
+              <w:t>.</w:t>
+            </w:r>
+          </w:p>
+        </w:tc>
+        <w:tc>
+          <w:tcPr>
+            <w:tcW w:w="1864" w:type="dxa"/>
+          </w:tcPr>
+          <w:p>
+            <w:pPr>
+              <w:rPr>
+                <w:lang w:val="en-GB"/>
+              </w:rPr>
+            </w:pPr>
+            <w:r>
+              <w:rPr>
+                <w:lang w:val="en-GB"/>
+              </w:rPr>
+              <w:t xml:space="preserve">Player triggers </w:t>
+            </w:r>
+            <w:r>
+              <w:rPr>
+                <w:lang w:val="en-GB"/>
+              </w:rPr>
+              <w:t>WIN</w:t>
+            </w:r>
+            <w:r>
+              <w:rPr>
+                <w:lang w:val="en-GB"/>
+              </w:rPr>
+              <w:t xml:space="preserve"> state and ends game when colliding with </w:t>
+            </w:r>
+            <w:r>
+              <w:rPr>
+                <w:lang w:val="en-GB"/>
+              </w:rPr>
+              <w:t>the flag</w:t>
+            </w:r>
+            <w:r>
+              <w:rPr>
+                <w:lang w:val="en-GB"/>
+              </w:rPr>
+              <w:t>.</w:t>
+            </w:r>
+          </w:p>
+        </w:tc>
+        <w:tc>
+          <w:tcPr>
+            <w:tcW w:w="1865" w:type="dxa"/>
+          </w:tcPr>
+          <w:p>
+            <w:pPr>
+              <w:rPr>
+                <w:lang w:val="en-GB"/>
+              </w:rPr>
+            </w:pPr>
+          </w:p>
+        </w:tc>
+        <w:tc>
+          <w:tcPr>
+            <w:tcW w:w="1850" w:type="dxa"/>
+          </w:tcPr>
+          <w:p>
+            <w:pPr>
+              <w:rPr>
+                <w:lang w:val="en-GB"/>
+              </w:rPr>
+            </w:pPr>
+            <w:r>
+              <w:rPr>
+                <w:lang w:val="en-GB"/>
+              </w:rPr>
+              <w:t>Fail</w:t>
+            </w:r>
+          </w:p>
+        </w:tc>
+      </w:tr>
+      <w:tr>
+        <w:tc>
+          <w:tcPr>
+            <w:tcW w:w="1593" w:type="dxa"/>
+          </w:tcPr>
+          <w:p>
+            <w:pPr>
+              <w:rPr>
+                <w:lang w:val="en-GB"/>
+              </w:rPr>
+            </w:pPr>
+            <w:r>
+              <w:rPr>
+                <w:lang w:val="en-GB"/>
+              </w:rPr>
+              <w:lastRenderedPageBreak/>
+              <w:t xml:space="preserve">Player goes to next level when touching the flag. </w:t>
+            </w:r>
+          </w:p>
+        </w:tc>
+        <w:tc>
+          <w:tcPr>
+            <w:tcW w:w="1890" w:type="dxa"/>
+          </w:tcPr>
+          <w:p>
+            <w:pPr>
+              <w:rPr>
+                <w:lang w:val="en-GB"/>
+              </w:rPr>
+            </w:pPr>
+            <w:r>
+              <w:rPr>
+                <w:lang w:val="en-GB"/>
+              </w:rPr>
+              <w:t xml:space="preserve">New scene opens and </w:t>
+            </w:r>
+            <w:r>
+              <w:rPr>
+                <w:lang w:val="en-GB"/>
+              </w:rPr>
+              <w:t>Player starts new level if not currently at the last level.</w:t>
+            </w:r>
+          </w:p>
+        </w:tc>
+        <w:tc>
+          <w:tcPr>
+            <w:tcW w:w="1864" w:type="dxa"/>
+          </w:tcPr>
+          <w:p>
+            <w:pPr>
+              <w:rPr>
+                <w:lang w:val="en-GB"/>
+              </w:rPr>
+            </w:pPr>
+          </w:p>
+        </w:tc>
+        <w:tc>
+          <w:tcPr>
+            <w:tcW w:w="1865" w:type="dxa"/>
+          </w:tcPr>
+          <w:p>
+            <w:pPr>
+              <w:rPr>
+                <w:lang w:val="en-GB"/>
+              </w:rPr>
+            </w:pPr>
+          </w:p>
+        </w:tc>
+        <w:tc>
+          <w:tcPr>
+            <w:tcW w:w="1850" w:type="dxa"/>
+          </w:tcPr>
+          <w:p>
+            <w:pPr>
+              <w:rPr>
+                <w:lang w:val="en-GB"/>
+              </w:rPr>
+            </w:pPr>
+            <w:r>
+              <w:rPr>
+                <w:lang w:val="en-GB"/>
+              </w:rPr>
+              <w:t>Fail</w:t>
+            </w:r>
           </w:p>
         </w:tc>
       </w:tr>
@@ -1946,83 +2639,25 @@
       </w:pPr>
     </w:p>
     <w:p>
-      <w:r>
-        <w:t>Player win</w:t>
-      </w:r>
-    </w:p>
-    <w:p>
-      <w:pPr>
-        <w:rPr>
-          <w:lang w:val="en-GB"/>
-        </w:rPr>
-      </w:pPr>
-      <w:r>
-        <w:rPr>
-          <w:lang w:val="en-GB"/>
-        </w:rPr>
-        <w:t>Player go to</w:t>
-      </w:r>
-      <w:r>
-        <w:rPr>
-          <w:lang w:val="en-GB"/>
-        </w:rPr>
-        <w:t xml:space="preserve"> n</w:t>
-      </w:r>
-      <w:r>
-        <w:rPr>
-          <w:lang w:val="en-GB"/>
-        </w:rPr>
-        <w:t>ext l</w:t>
-      </w:r>
-      <w:r>
-        <w:rPr>
-          <w:lang w:val="en-GB"/>
-        </w:rPr>
-        <w:t>evel</w:t>
-      </w:r>
-    </w:p>
-    <w:p>
-      <w:pPr>
-        <w:rPr>
-          <w:lang w:val="en-GB"/>
-        </w:rPr>
-      </w:pPr>
-    </w:p>
-    <w:p>
-      <w:pPr>
-        <w:rPr>
-          <w:lang w:val="en-GB"/>
-        </w:rPr>
-      </w:pPr>
-    </w:p>
-    <w:p>
-      <w:pPr>
-        <w:rPr>
-          <w:lang w:val="en-GB"/>
-        </w:rPr>
-      </w:pPr>
-    </w:p>
-    <w:p>
-      <w:pPr>
-        <w:rPr>
-          <w:lang w:val="en-GB"/>
-        </w:rPr>
-      </w:pPr>
-    </w:p>
-    <w:p>
-      <w:pPr>
-        <w:rPr>
-          <w:lang w:val="en-GB"/>
-        </w:rPr>
-      </w:pPr>
-      <w:r>
-        <w:rPr>
+      <w:pPr>
+        <w:rPr>
+          <w:b/>
+          <w:bCs/>
+          <w:lang w:val="en-GB"/>
+        </w:rPr>
+      </w:pPr>
+      <w:r>
+        <w:rPr>
+          <w:b/>
+          <w:bCs/>
           <w:lang w:val="en-GB"/>
         </w:rPr>
         <w:t xml:space="preserve">Discussion and Reflection </w:t>
       </w:r>
       <w:r>
         <w:rPr>
+          <w:b/>
+          <w:bCs/>
           <w:lang w:val="en-GB"/>
         </w:rPr>
         <w:t>– 1 page</w:t>
@@ -2042,7 +2677,43 @@
           <w:iCs/>
           <w:lang w:val="en-GB"/>
         </w:rPr>
-        <w:t>This section should answer the following questions: What are the primary strengths of your project? What are its weakness? What have you learned during this project? What would you do differently next time? If during self reflection you have identified an issue, e.g. time management, what actual steps could you take to address this issue?</w:t>
+        <w:t xml:space="preserve">This section should answer the following questions: What are the primary strengths of your project? What </w:t>
+      </w:r>
+      <w:proofErr w:type="gramStart"/>
+      <w:r>
+        <w:rPr>
+          <w:i/>
+          <w:iCs/>
+          <w:lang w:val="en-GB"/>
+        </w:rPr>
+        <w:t>are</w:t>
+      </w:r>
+      <w:proofErr w:type="gramEnd"/>
+      <w:r>
+        <w:rPr>
+          <w:i/>
+          <w:iCs/>
+          <w:lang w:val="en-GB"/>
+        </w:rPr>
+        <w:t xml:space="preserve"> its weakness? What have you learned during this project? What would you do differently next time? If during </w:t>
+      </w:r>
+      <w:proofErr w:type="spellStart"/>
+      <w:r>
+        <w:rPr>
+          <w:i/>
+          <w:iCs/>
+          <w:lang w:val="en-GB"/>
+        </w:rPr>
+        <w:t>self reflection</w:t>
+      </w:r>
+      <w:proofErr w:type="spellEnd"/>
+      <w:r>
+        <w:rPr>
+          <w:i/>
+          <w:iCs/>
+          <w:lang w:val="en-GB"/>
+        </w:rPr>
+        <w:t xml:space="preserve"> you have identified an issue, e.g. time management, what actual steps could you take to address this issue?</w:t>
       </w:r>
     </w:p>
     <w:p>
@@ -2257,8 +2928,124 @@
       </w:rPr>
     </w:lvl>
   </w:abstractNum>
+  <w:abstractNum w:abstractNumId="1" w15:restartNumberingAfterBreak="0">
+    <w:nsid w:val="61F00E78"/>
+    <w:multiLevelType w:val="hybridMultilevel"/>
+    <w:tmpl w:val="64B60398"/>
+    <w:lvl w:ilvl="0" w:tplc="08090001">
+      <w:start w:val="1"/>
+      <w:numFmt w:val="bullet"/>
+      <w:lvlText w:val=""/>
+      <w:lvlJc w:val="left"/>
+      <w:pPr>
+        <w:ind w:left="720" w:hanging="360"/>
+      </w:pPr>
+      <w:rPr>
+        <w:rFonts w:ascii="Symbol" w:hAnsi="Symbol" w:hint="default"/>
+      </w:rPr>
+    </w:lvl>
+    <w:lvl w:ilvl="1" w:tplc="08090003" w:tentative="1">
+      <w:start w:val="1"/>
+      <w:numFmt w:val="bullet"/>
+      <w:lvlText w:val="o"/>
+      <w:lvlJc w:val="left"/>
+      <w:pPr>
+        <w:ind w:left="1440" w:hanging="360"/>
+      </w:pPr>
+      <w:rPr>
+        <w:rFonts w:ascii="Courier New" w:hAnsi="Courier New" w:cs="Courier New" w:hint="default"/>
+      </w:rPr>
+    </w:lvl>
+    <w:lvl w:ilvl="2" w:tplc="08090005" w:tentative="1">
+      <w:start w:val="1"/>
+      <w:numFmt w:val="bullet"/>
+      <w:lvlText w:val=""/>
+      <w:lvlJc w:val="left"/>
+      <w:pPr>
+        <w:ind w:left="2160" w:hanging="360"/>
+      </w:pPr>
+      <w:rPr>
+        <w:rFonts w:ascii="Wingdings" w:hAnsi="Wingdings" w:hint="default"/>
+      </w:rPr>
+    </w:lvl>
+    <w:lvl w:ilvl="3" w:tplc="08090001" w:tentative="1">
+      <w:start w:val="1"/>
+      <w:numFmt w:val="bullet"/>
+      <w:lvlText w:val=""/>
+      <w:lvlJc w:val="left"/>
+      <w:pPr>
+        <w:ind w:left="2880" w:hanging="360"/>
+      </w:pPr>
+      <w:rPr>
+        <w:rFonts w:ascii="Symbol" w:hAnsi="Symbol" w:hint="default"/>
+      </w:rPr>
+    </w:lvl>
+    <w:lvl w:ilvl="4" w:tplc="08090003" w:tentative="1">
+      <w:start w:val="1"/>
+      <w:numFmt w:val="bullet"/>
+      <w:lvlText w:val="o"/>
+      <w:lvlJc w:val="left"/>
+      <w:pPr>
+        <w:ind w:left="3600" w:hanging="360"/>
+      </w:pPr>
+      <w:rPr>
+        <w:rFonts w:ascii="Courier New" w:hAnsi="Courier New" w:cs="Courier New" w:hint="default"/>
+      </w:rPr>
+    </w:lvl>
+    <w:lvl w:ilvl="5" w:tplc="08090005" w:tentative="1">
+      <w:start w:val="1"/>
+      <w:numFmt w:val="bullet"/>
+      <w:lvlText w:val=""/>
+      <w:lvlJc w:val="left"/>
+      <w:pPr>
+        <w:ind w:left="4320" w:hanging="360"/>
+      </w:pPr>
+      <w:rPr>
+        <w:rFonts w:ascii="Wingdings" w:hAnsi="Wingdings" w:hint="default"/>
+      </w:rPr>
+    </w:lvl>
+    <w:lvl w:ilvl="6" w:tplc="08090001" w:tentative="1">
+      <w:start w:val="1"/>
+      <w:numFmt w:val="bullet"/>
+      <w:lvlText w:val=""/>
+      <w:lvlJc w:val="left"/>
+      <w:pPr>
+        <w:ind w:left="5040" w:hanging="360"/>
+      </w:pPr>
+      <w:rPr>
+        <w:rFonts w:ascii="Symbol" w:hAnsi="Symbol" w:hint="default"/>
+      </w:rPr>
+    </w:lvl>
+    <w:lvl w:ilvl="7" w:tplc="08090003" w:tentative="1">
+      <w:start w:val="1"/>
+      <w:numFmt w:val="bullet"/>
+      <w:lvlText w:val="o"/>
+      <w:lvlJc w:val="left"/>
+      <w:pPr>
+        <w:ind w:left="5760" w:hanging="360"/>
+      </w:pPr>
+      <w:rPr>
+        <w:rFonts w:ascii="Courier New" w:hAnsi="Courier New" w:cs="Courier New" w:hint="default"/>
+      </w:rPr>
+    </w:lvl>
+    <w:lvl w:ilvl="8" w:tplc="08090005" w:tentative="1">
+      <w:start w:val="1"/>
+      <w:numFmt w:val="bullet"/>
+      <w:lvlText w:val=""/>
+      <w:lvlJc w:val="left"/>
+      <w:pPr>
+        <w:ind w:left="6480" w:hanging="360"/>
+      </w:pPr>
+      <w:rPr>
+        <w:rFonts w:ascii="Wingdings" w:hAnsi="Wingdings" w:hint="default"/>
+      </w:rPr>
+    </w:lvl>
+  </w:abstractNum>
   <w:num w:numId="1">
     <w:abstractNumId w:val="0"/>
+  </w:num>
+  <w:num w:numId="2">
+    <w:abstractNumId w:val="1"/>
   </w:num>
 </w:numbering>
 </file>

</xml_diff>

<commit_message>
Raised word count again
</commit_message>
<xml_diff>
--- a/Assignment/CS32420_Report.docx
+++ b/Assignment/CS32420_Report.docx
@@ -700,13 +700,6 @@
     <w:p>
       <w:pPr>
         <w:rPr>
-          <w:lang w:val="en-GB"/>
-        </w:rPr>
-      </w:pPr>
-    </w:p>
-    <w:p>
-      <w:pPr>
-        <w:rPr>
           <w:b/>
           <w:bCs/>
           <w:lang w:val="en-GB"/>
@@ -718,8 +711,18 @@
           <w:bCs/>
           <w:lang w:val="en-GB"/>
         </w:rPr>
-        <w:t>Game Design – 1  page</w:t>
-      </w:r>
+        <w:t xml:space="preserve">Game Design – </w:t>
+      </w:r>
+      <w:proofErr w:type="gramStart"/>
+      <w:r>
+        <w:rPr>
+          <w:b/>
+          <w:bCs/>
+          <w:lang w:val="en-GB"/>
+        </w:rPr>
+        <w:t>1  page</w:t>
+      </w:r>
+      <w:proofErr w:type="gramEnd"/>
     </w:p>
     <w:p>
       <w:pPr>
@@ -919,7 +922,7 @@
     <w:p>
       <w:pPr>
         <w:rPr>
-          <w:lang w:val="en-GB"/>
+          <w:lang w:val="en-DE"/>
         </w:rPr>
       </w:pPr>
       <w:r>
@@ -1048,6 +1051,15 @@
         </w:rPr>
         <w:t>How the mechanics fit together and make the user play?</w:t>
       </w:r>
+    </w:p>
+    <w:p>
+      <w:pPr>
+        <w:rPr>
+          <w:b/>
+          <w:bCs/>
+          <w:lang w:val="en-GB"/>
+        </w:rPr>
+      </w:pPr>
     </w:p>
     <w:p>
       <w:pPr>
@@ -2252,12 +2264,14 @@
         </w:rPr>
         <w:t>“</w:t>
       </w:r>
+      <w:proofErr w:type="spellStart"/>
       <w:r>
         <w:rPr>
           <w:lang w:val="en-GB"/>
         </w:rPr>
         <w:t>playerController</w:t>
       </w:r>
+      <w:proofErr w:type="spellEnd"/>
       <w:r>
         <w:rPr>
           <w:lang w:val="en-GB"/>
@@ -2325,6 +2339,7 @@
         </w:rPr>
         <w:t>“</w:t>
       </w:r>
+      <w:proofErr w:type="spellStart"/>
       <w:r>
         <w:rPr>
           <w:lang w:val="en-GB"/>
@@ -2343,6 +2358,7 @@
         </w:rPr>
         <w:t>r</w:t>
       </w:r>
+      <w:proofErr w:type="spellEnd"/>
       <w:r>
         <w:rPr>
           <w:lang w:val="en-GB"/>
@@ -2379,7 +2395,21 @@
         <w:rPr>
           <w:lang w:val="en-GB"/>
         </w:rPr>
-        <w:t>The last controller script is the “UIController” and that contains all the methods for the buttons to access. That is used on each level and on the main menu screen.</w:t>
+        <w:t>The last controller script is the “</w:t>
+      </w:r>
+      <w:proofErr w:type="spellStart"/>
+      <w:r>
+        <w:rPr>
+          <w:lang w:val="en-GB"/>
+        </w:rPr>
+        <w:t>UIController</w:t>
+      </w:r>
+      <w:proofErr w:type="spellEnd"/>
+      <w:r>
+        <w:rPr>
+          <w:lang w:val="en-GB"/>
+        </w:rPr>
+        <w:t>” and that contains all the methods for the buttons to access. That is used on each level and on the main menu screen.</w:t>
       </w:r>
     </w:p>
     <w:p>
@@ -2519,13 +2549,31 @@
         <w:rPr>
           <w:lang w:val="en-GB"/>
         </w:rPr>
-        <w:t>There were a number of level</w:t>
-      </w:r>
-      <w:r>
-        <w:rPr>
-          <w:lang w:val="en-GB"/>
-        </w:rPr>
-        <w:t xml:space="preserve">s designed for the game - </w:t>
+        <w:t xml:space="preserve">There were </w:t>
+      </w:r>
+      <w:r>
+        <w:rPr>
+          <w:lang w:val="en-GB"/>
+        </w:rPr>
+        <w:t>several</w:t>
+      </w:r>
+      <w:r>
+        <w:rPr>
+          <w:lang w:val="en-GB"/>
+        </w:rPr>
+        <w:t xml:space="preserve"> level</w:t>
+      </w:r>
+      <w:r>
+        <w:rPr>
+          <w:lang w:val="en-GB"/>
+        </w:rPr>
+        <w:t xml:space="preserve">s designed for the game </w:t>
+      </w:r>
+      <w:r>
+        <w:rPr>
+          <w:lang w:val="en-GB"/>
+        </w:rPr>
+        <w:t>–</w:t>
       </w:r>
       <w:r>
         <w:rPr>
@@ -2533,83 +2581,73 @@
         </w:rPr>
         <w:t xml:space="preserve"> </w:t>
       </w:r>
-    </w:p>
-    <w:p>
-      <w:pPr>
-        <w:rPr>
-          <w:lang w:val="en-GB"/>
-        </w:rPr>
-      </w:pPr>
-      <w:r>
-        <w:rPr>
-          <w:lang w:val="en-GB"/>
-        </w:rPr>
-        <w:t xml:space="preserve">As I used third party graphics, I also </w:t>
-      </w:r>
-      <w:r>
-        <w:rPr>
-          <w:lang w:val="en-GB"/>
-        </w:rPr>
-        <w:t xml:space="preserve">had to bear in mind the sizing of these sprites as this affected the hit boxes and the positioning for example. </w:t>
-      </w:r>
-    </w:p>
-    <w:p>
-      <w:pPr>
-        <w:rPr>
-          <w:lang w:val="en-GB"/>
-        </w:rPr>
-      </w:pPr>
-    </w:p>
-    <w:p>
-      <w:pPr>
-        <w:rPr>
-          <w:lang w:val="en-GB"/>
-        </w:rPr>
-      </w:pPr>
-    </w:p>
-    <w:p>
-      <w:pPr>
-        <w:rPr>
-          <w:lang w:val="en-GB"/>
-        </w:rPr>
-      </w:pPr>
-    </w:p>
-    <w:p>
-      <w:pPr>
-        <w:rPr>
-          <w:lang w:val="en-GB"/>
-        </w:rPr>
-      </w:pPr>
-    </w:p>
-    <w:p>
-      <w:pPr>
-        <w:rPr>
-          <w:lang w:val="en-GB"/>
-        </w:rPr>
-      </w:pPr>
-    </w:p>
-    <w:p>
-      <w:pPr>
-        <w:rPr>
-          <w:lang w:val="en-GB"/>
-        </w:rPr>
-      </w:pPr>
-    </w:p>
-    <w:p>
-      <w:pPr>
-        <w:rPr>
-          <w:lang w:val="en-GB"/>
-        </w:rPr>
-      </w:pPr>
-    </w:p>
-    <w:p>
-      <w:pPr>
-        <w:rPr>
-          <w:b/>
-          <w:bCs/>
-          <w:lang w:val="en-GB"/>
-        </w:rPr>
-      </w:pPr>
+      <w:r>
+        <w:rPr>
+          <w:lang w:val="en-GB"/>
+        </w:rPr>
+        <w:t xml:space="preserve">they had to be re-designed as many were either impossible or too easy to complete. </w:t>
+      </w:r>
+      <w:r>
+        <w:rPr>
+          <w:lang w:val="en-GB"/>
+        </w:rPr>
+        <w:t xml:space="preserve">Crowd testing also </w:t>
+      </w:r>
+      <w:r>
+        <w:rPr>
+          <w:lang w:val="en-GB"/>
+        </w:rPr>
+        <w:t xml:space="preserve">showed that certain types of levels with more strategy were more popular. An example of this is a level where the player </w:t>
+      </w:r>
+      <w:r>
+        <w:rPr>
+          <w:lang w:val="en-GB"/>
+        </w:rPr>
+        <w:t>must</w:t>
+      </w:r>
+      <w:r>
+        <w:rPr>
+          <w:lang w:val="en-GB"/>
+        </w:rPr>
+        <w:t xml:space="preserve"> go back on themselves to reach the goal. </w:t>
+      </w:r>
+    </w:p>
+    <w:p>
+      <w:pPr>
+        <w:rPr>
+          <w:lang w:val="en-GB"/>
+        </w:rPr>
+      </w:pPr>
+      <w:r>
+        <w:rPr>
+          <w:lang w:val="en-GB"/>
+        </w:rPr>
+        <w:t xml:space="preserve">As I used third party graphics, I </w:t>
+      </w:r>
+      <w:r>
+        <w:rPr>
+          <w:lang w:val="en-GB"/>
+        </w:rPr>
+        <w:t>had to bear in mind the sizing of these sprites as this affected the hit boxes and the positioning for example.</w:t>
+      </w:r>
+      <w:r>
+        <w:rPr>
+          <w:lang w:val="en-GB"/>
+        </w:rPr>
+        <w:t xml:space="preserve"> This meant re-designs happened after filling in the correct </w:t>
+      </w:r>
+      <w:r>
+        <w:rPr>
+          <w:lang w:val="en-GB"/>
+        </w:rPr>
+        <w:t>sprites.</w:t>
+      </w:r>
+      <w:r>
+        <w:rPr>
+          <w:lang w:val="en-GB"/>
+        </w:rPr>
+        <w:t xml:space="preserve"> </w:t>
+      </w:r>
     </w:p>
     <w:p>
       <w:pPr>
@@ -3645,7 +3683,6 @@
               <w:rPr>
                 <w:lang w:val="en-GB"/>
               </w:rPr>
-              <w:lastRenderedPageBreak/>
               <w:t>Player dies when it touches rocks.</w:t>
             </w:r>
           </w:p>
@@ -3816,7 +3853,14 @@
               <w:rPr>
                 <w:lang w:val="en-GB"/>
               </w:rPr>
-              <w:t>Player triggers WIN state and ends game when colliding with the flag.</w:t>
+              <w:t xml:space="preserve">Player triggers WIN state and ends game when </w:t>
+            </w:r>
+            <w:r>
+              <w:rPr>
+                <w:lang w:val="en-GB"/>
+              </w:rPr>
+              <w:lastRenderedPageBreak/>
+              <w:t>colliding with the flag.</w:t>
             </w:r>
           </w:p>
         </w:tc>
@@ -4014,11 +4058,19 @@
                 <w:lang w:val="en-GB"/>
               </w:rPr>
             </w:pPr>
-            <w:r>
-              <w:rPr>
-                <w:lang w:val="en-GB"/>
-              </w:rPr>
-              <w:t>Player climb animation when correct input detected.</w:t>
+            <w:proofErr w:type="gramStart"/>
+            <w:r>
+              <w:rPr>
+                <w:lang w:val="en-GB"/>
+              </w:rPr>
+              <w:t>Player</w:t>
+            </w:r>
+            <w:proofErr w:type="gramEnd"/>
+            <w:r>
+              <w:rPr>
+                <w:lang w:val="en-GB"/>
+              </w:rPr>
+              <w:t xml:space="preserve"> climb animation when correct input detected.</w:t>
             </w:r>
           </w:p>
         </w:tc>
@@ -4399,7 +4451,43 @@
           <w:iCs/>
           <w:lang w:val="en-GB"/>
         </w:rPr>
-        <w:t>This section should answer the following questions: What are the primary strengths of your project? What are its weakness? What have you learned during this project? What would you do differently next time? If during self reflection you have identified an issue, e.g. time management, what actual steps could you take to address this issue?</w:t>
+        <w:t xml:space="preserve">This section should answer the following questions: What are the primary strengths of your project? What </w:t>
+      </w:r>
+      <w:proofErr w:type="gramStart"/>
+      <w:r>
+        <w:rPr>
+          <w:i/>
+          <w:iCs/>
+          <w:lang w:val="en-GB"/>
+        </w:rPr>
+        <w:t>are</w:t>
+      </w:r>
+      <w:proofErr w:type="gramEnd"/>
+      <w:r>
+        <w:rPr>
+          <w:i/>
+          <w:iCs/>
+          <w:lang w:val="en-GB"/>
+        </w:rPr>
+        <w:t xml:space="preserve"> its weakness? What have you learned during this project? What would you do differently next time? If during </w:t>
+      </w:r>
+      <w:proofErr w:type="spellStart"/>
+      <w:r>
+        <w:rPr>
+          <w:i/>
+          <w:iCs/>
+          <w:lang w:val="en-GB"/>
+        </w:rPr>
+        <w:t>self reflection</w:t>
+      </w:r>
+      <w:proofErr w:type="spellEnd"/>
+      <w:r>
+        <w:rPr>
+          <w:i/>
+          <w:iCs/>
+          <w:lang w:val="en-GB"/>
+        </w:rPr>
+        <w:t xml:space="preserve"> you have identified an issue, e.g. time management, what actual steps could you take to address this issue?</w:t>
       </w:r>
     </w:p>
     <w:p>
@@ -4479,20 +4567,48 @@
         <w:rPr>
           <w:lang w:val="en-GB"/>
         </w:rPr>
-        <w:t xml:space="preserve">as to not cause any future developers confusion. </w:t>
-      </w:r>
-    </w:p>
-    <w:p>
-      <w:pPr>
-        <w:rPr>
-          <w:lang w:val="en-GB"/>
-        </w:rPr>
-      </w:pPr>
-      <w:r>
-        <w:rPr>
-          <w:lang w:val="en-GB"/>
-        </w:rPr>
-        <w:t>Another strength was the planning and development process. This is because I used a private Github repository along with a Kanban board to track issues and create pull requests</w:t>
+        <w:t xml:space="preserve">as to not cause any future </w:t>
+      </w:r>
+      <w:proofErr w:type="gramStart"/>
+      <w:r>
+        <w:rPr>
+          <w:lang w:val="en-GB"/>
+        </w:rPr>
+        <w:t>developers</w:t>
+      </w:r>
+      <w:proofErr w:type="gramEnd"/>
+      <w:r>
+        <w:rPr>
+          <w:lang w:val="en-GB"/>
+        </w:rPr>
+        <w:t xml:space="preserve"> confusion. </w:t>
+      </w:r>
+    </w:p>
+    <w:p>
+      <w:pPr>
+        <w:rPr>
+          <w:lang w:val="en-GB"/>
+        </w:rPr>
+      </w:pPr>
+      <w:r>
+        <w:rPr>
+          <w:lang w:val="en-GB"/>
+        </w:rPr>
+        <w:t xml:space="preserve">Another strength was the planning and development process. This is because I used a private </w:t>
+      </w:r>
+      <w:proofErr w:type="spellStart"/>
+      <w:r>
+        <w:rPr>
+          <w:lang w:val="en-GB"/>
+        </w:rPr>
+        <w:t>Github</w:t>
+      </w:r>
+      <w:proofErr w:type="spellEnd"/>
+      <w:r>
+        <w:rPr>
+          <w:lang w:val="en-GB"/>
+        </w:rPr>
+        <w:t xml:space="preserve"> repository along with a Kanban board to track issues and create pull requests</w:t>
       </w:r>
       <w:r>
         <w:rPr>

</xml_diff>